<commit_message>
Composite pattern for equipment
</commit_message>
<xml_diff>
--- a/Zadatak4.docx
+++ b/Zadatak4.docx
@@ -2305,8 +2305,8 @@
         <w:rPr>
           <w:rFonts w:ascii="Verdana" w:eastAsia="Times New Roman" w:hAnsi="Verdana" w:cs="Times New Roman"/>
           <w:color w:val="000000"/>
-          <w:sz w:val="14"/>
-          <w:szCs w:val="20"/>
+          <w:sz w:val="20"/>
+          <w:szCs w:val="27"/>
           <w:lang w:eastAsia="hr-HR"/>
         </w:rPr>
       </w:pPr>
@@ -2340,7 +2340,43 @@
           <w:szCs w:val="27"/>
           <w:lang w:eastAsia="hr-HR"/>
         </w:rPr>
-        <w:t xml:space="preserve"> i ispisuje se status pojedinog ronioca u vezi opreme. Oprema se zadužuje za pojedinog ronioca na određeni broj dana temeljem generatora slučajnog broja uz </w:t>
+        <w:t xml:space="preserve"> i ispisuje se status pojedinog ronioca u vezi opreme. </w:t>
+      </w:r>
+    </w:p>
+    <w:p>
+      <w:pPr>
+        <w:shd w:val="clear" w:color="auto" w:fill="FFFFFF"/>
+        <w:spacing w:after="0" w:line="240" w:lineRule="auto"/>
+        <w:rPr>
+          <w:rFonts w:ascii="Verdana" w:eastAsia="Times New Roman" w:hAnsi="Verdana" w:cs="Times New Roman"/>
+          <w:color w:val="000000"/>
+          <w:sz w:val="20"/>
+          <w:szCs w:val="27"/>
+          <w:lang w:eastAsia="hr-HR"/>
+        </w:rPr>
+      </w:pPr>
+    </w:p>
+    <w:p>
+      <w:pPr>
+        <w:shd w:val="clear" w:color="auto" w:fill="FFFFFF"/>
+        <w:spacing w:after="0" w:line="240" w:lineRule="auto"/>
+        <w:rPr>
+          <w:rFonts w:ascii="Verdana" w:eastAsia="Times New Roman" w:hAnsi="Verdana" w:cs="Times New Roman"/>
+          <w:color w:val="000000"/>
+          <w:sz w:val="20"/>
+          <w:szCs w:val="27"/>
+          <w:lang w:eastAsia="hr-HR"/>
+        </w:rPr>
+      </w:pPr>
+      <w:r>
+        <w:rPr>
+          <w:rFonts w:ascii="Verdana" w:eastAsia="Times New Roman" w:hAnsi="Verdana" w:cs="Times New Roman"/>
+          <w:color w:val="000000"/>
+          <w:sz w:val="20"/>
+          <w:szCs w:val="27"/>
+          <w:lang w:eastAsia="hr-HR"/>
+        </w:rPr>
+        <w:t>Oprema se zadužuje za pojedinog ronioca na određeni broj dana temeljem generatora slučajnog broja uz </w:t>
       </w:r>
       <w:proofErr w:type="spellStart"/>
       <w:r>
@@ -2384,7 +2420,53 @@
           <w:szCs w:val="27"/>
           <w:lang w:eastAsia="hr-HR"/>
         </w:rPr>
-        <w:t xml:space="preserve">. Nakon zaduženja opreme za pojedinog ronioca ispisuju se podaci o zaduženoj opremi. Nakon što protekne to vrijeme, pretpostavlja se da </w:t>
+        <w:t>. Nakon zaduženja opreme za pojedinog ronioca ispisuj</w:t>
+      </w:r>
+      <w:r>
+        <w:rPr>
+          <w:rFonts w:ascii="Verdana" w:eastAsia="Times New Roman" w:hAnsi="Verdana" w:cs="Times New Roman"/>
+          <w:color w:val="000000"/>
+          <w:sz w:val="20"/>
+          <w:szCs w:val="27"/>
+          <w:lang w:eastAsia="hr-HR"/>
+        </w:rPr>
+        <w:t>u se podaci o zaduženoj opremi.</w:t>
+      </w:r>
+    </w:p>
+    <w:p>
+      <w:pPr>
+        <w:shd w:val="clear" w:color="auto" w:fill="FFFFFF"/>
+        <w:spacing w:after="0" w:line="240" w:lineRule="auto"/>
+        <w:rPr>
+          <w:rFonts w:ascii="Verdana" w:eastAsia="Times New Roman" w:hAnsi="Verdana" w:cs="Times New Roman"/>
+          <w:color w:val="000000"/>
+          <w:sz w:val="20"/>
+          <w:szCs w:val="27"/>
+          <w:lang w:eastAsia="hr-HR"/>
+        </w:rPr>
+      </w:pPr>
+    </w:p>
+    <w:p>
+      <w:pPr>
+        <w:shd w:val="clear" w:color="auto" w:fill="FFFFFF"/>
+        <w:spacing w:after="0" w:line="240" w:lineRule="auto"/>
+        <w:rPr>
+          <w:rFonts w:ascii="Verdana" w:eastAsia="Times New Roman" w:hAnsi="Verdana" w:cs="Times New Roman"/>
+          <w:color w:val="000000"/>
+          <w:sz w:val="20"/>
+          <w:szCs w:val="27"/>
+          <w:lang w:eastAsia="hr-HR"/>
+        </w:rPr>
+      </w:pPr>
+      <w:r>
+        <w:rPr>
+          <w:rFonts w:ascii="Verdana" w:eastAsia="Times New Roman" w:hAnsi="Verdana" w:cs="Times New Roman"/>
+          <w:color w:val="000000"/>
+          <w:sz w:val="20"/>
+          <w:szCs w:val="27"/>
+          <w:lang w:eastAsia="hr-HR"/>
+        </w:rPr>
+        <w:t xml:space="preserve">Nakon što protekne to vrijeme, pretpostavlja se da </w:t>
       </w:r>
       <w:proofErr w:type="spellStart"/>
       <w:r>
@@ -2502,100 +2584,136 @@
           <w:szCs w:val="27"/>
           <w:lang w:eastAsia="hr-HR"/>
         </w:rPr>
-        <w:t xml:space="preserve">. Ako je </w:t>
-      </w:r>
-      <w:proofErr w:type="spellStart"/>
-      <w:r>
-        <w:rPr>
-          <w:rFonts w:ascii="Verdana" w:eastAsia="Times New Roman" w:hAnsi="Verdana" w:cs="Times New Roman"/>
-          <w:color w:val="000000"/>
-          <w:sz w:val="20"/>
-          <w:szCs w:val="27"/>
-          <w:lang w:eastAsia="hr-HR"/>
-        </w:rPr>
-        <w:t>ronioc</w:t>
-      </w:r>
-      <w:proofErr w:type="spellEnd"/>
-      <w:r>
-        <w:rPr>
-          <w:rFonts w:ascii="Verdana" w:eastAsia="Times New Roman" w:hAnsi="Verdana" w:cs="Times New Roman"/>
-          <w:color w:val="000000"/>
-          <w:sz w:val="20"/>
-          <w:szCs w:val="27"/>
-          <w:lang w:eastAsia="hr-HR"/>
-        </w:rPr>
-        <w:t xml:space="preserve"> zadužio određenu opremu kod prethodnog </w:t>
-      </w:r>
-      <w:proofErr w:type="spellStart"/>
-      <w:r>
-        <w:rPr>
-          <w:rFonts w:ascii="Verdana" w:eastAsia="Times New Roman" w:hAnsi="Verdana" w:cs="Times New Roman"/>
-          <w:color w:val="000000"/>
-          <w:sz w:val="20"/>
-          <w:szCs w:val="27"/>
-          <w:lang w:eastAsia="hr-HR"/>
-        </w:rPr>
-        <w:t>urona</w:t>
-      </w:r>
-      <w:proofErr w:type="spellEnd"/>
-      <w:r>
-        <w:rPr>
-          <w:rFonts w:ascii="Verdana" w:eastAsia="Times New Roman" w:hAnsi="Verdana" w:cs="Times New Roman"/>
-          <w:color w:val="000000"/>
-          <w:sz w:val="20"/>
-          <w:szCs w:val="27"/>
-          <w:lang w:eastAsia="hr-HR"/>
-        </w:rPr>
-        <w:t xml:space="preserve"> (može biti istog dana ili prije roka za vraćanje opreme) tada mu se za tu opremu produljuje rok vraćanja (ne može biti ranije od postojećeg roka). Za opremu koja mu nedostaje potrebno je obaviti zaduženje s rokom kao i kod opreme koju je ranije zadužio.</w:t>
-      </w:r>
-    </w:p>
-    <w:p>
-      <w:pPr>
-        <w:shd w:val="clear" w:color="auto" w:fill="FFFFFF"/>
-        <w:spacing w:after="0" w:line="240" w:lineRule="auto"/>
-        <w:rPr>
-          <w:rFonts w:ascii="Verdana" w:eastAsia="Times New Roman" w:hAnsi="Verdana" w:cs="Times New Roman"/>
-          <w:color w:val="000000"/>
-          <w:sz w:val="14"/>
-          <w:szCs w:val="20"/>
-          <w:lang w:eastAsia="hr-HR"/>
-        </w:rPr>
-      </w:pPr>
-      <w:r>
-        <w:rPr>
-          <w:rFonts w:ascii="Verdana" w:eastAsia="Times New Roman" w:hAnsi="Verdana" w:cs="Times New Roman"/>
-          <w:color w:val="000000"/>
-          <w:sz w:val="20"/>
-          <w:szCs w:val="27"/>
-          <w:lang w:eastAsia="hr-HR"/>
-        </w:rPr>
-        <w:lastRenderedPageBreak/>
-        <w:t xml:space="preserve">Nakon svakog </w:t>
-      </w:r>
-      <w:proofErr w:type="spellStart"/>
-      <w:r>
-        <w:rPr>
-          <w:rFonts w:ascii="Verdana" w:eastAsia="Times New Roman" w:hAnsi="Verdana" w:cs="Times New Roman"/>
-          <w:color w:val="000000"/>
-          <w:sz w:val="20"/>
-          <w:szCs w:val="27"/>
-          <w:lang w:eastAsia="hr-HR"/>
-        </w:rPr>
-        <w:t>urona</w:t>
-      </w:r>
-      <w:proofErr w:type="spellEnd"/>
-      <w:r>
-        <w:rPr>
-          <w:rFonts w:ascii="Verdana" w:eastAsia="Times New Roman" w:hAnsi="Verdana" w:cs="Times New Roman"/>
-          <w:color w:val="000000"/>
-          <w:sz w:val="20"/>
-          <w:szCs w:val="27"/>
-          <w:lang w:eastAsia="hr-HR"/>
-        </w:rPr>
-        <w:t xml:space="preserve"> potrebno je ispisati brojčano stanje opreme. Isto i kod svakog vraćanje opreme od pojedinog ronioca.</w:t>
-      </w:r>
+        <w:t xml:space="preserve">. </w:t>
+      </w:r>
+    </w:p>
+    <w:p>
+      <w:pPr>
+        <w:shd w:val="clear" w:color="auto" w:fill="FFFFFF"/>
+        <w:spacing w:after="0" w:line="240" w:lineRule="auto"/>
+        <w:rPr>
+          <w:rFonts w:ascii="Verdana" w:eastAsia="Times New Roman" w:hAnsi="Verdana" w:cs="Times New Roman"/>
+          <w:color w:val="000000"/>
+          <w:sz w:val="20"/>
+          <w:szCs w:val="27"/>
+          <w:lang w:eastAsia="hr-HR"/>
+        </w:rPr>
+      </w:pPr>
+    </w:p>
+    <w:p>
+      <w:pPr>
+        <w:shd w:val="clear" w:color="auto" w:fill="FFFFFF"/>
+        <w:spacing w:after="0" w:line="240" w:lineRule="auto"/>
+        <w:rPr>
+          <w:rFonts w:ascii="Verdana" w:eastAsia="Times New Roman" w:hAnsi="Verdana" w:cs="Times New Roman"/>
+          <w:color w:val="000000"/>
+          <w:sz w:val="14"/>
+          <w:szCs w:val="20"/>
+          <w:lang w:eastAsia="hr-HR"/>
+        </w:rPr>
+      </w:pPr>
       <w:bookmarkStart w:id="0" w:name="_GoBack"/>
       <w:bookmarkEnd w:id="0"/>
+      <w:r>
+        <w:rPr>
+          <w:rFonts w:ascii="Verdana" w:eastAsia="Times New Roman" w:hAnsi="Verdana" w:cs="Times New Roman"/>
+          <w:color w:val="000000"/>
+          <w:sz w:val="20"/>
+          <w:szCs w:val="27"/>
+          <w:lang w:eastAsia="hr-HR"/>
+        </w:rPr>
+        <w:lastRenderedPageBreak/>
+        <w:t xml:space="preserve">Ako je </w:t>
+      </w:r>
+      <w:proofErr w:type="spellStart"/>
+      <w:r>
+        <w:rPr>
+          <w:rFonts w:ascii="Verdana" w:eastAsia="Times New Roman" w:hAnsi="Verdana" w:cs="Times New Roman"/>
+          <w:color w:val="000000"/>
+          <w:sz w:val="20"/>
+          <w:szCs w:val="27"/>
+          <w:lang w:eastAsia="hr-HR"/>
+        </w:rPr>
+        <w:t>ronioc</w:t>
+      </w:r>
+      <w:proofErr w:type="spellEnd"/>
+      <w:r>
+        <w:rPr>
+          <w:rFonts w:ascii="Verdana" w:eastAsia="Times New Roman" w:hAnsi="Verdana" w:cs="Times New Roman"/>
+          <w:color w:val="000000"/>
+          <w:sz w:val="20"/>
+          <w:szCs w:val="27"/>
+          <w:lang w:eastAsia="hr-HR"/>
+        </w:rPr>
+        <w:t xml:space="preserve"> zadužio određenu opremu kod prethodnog </w:t>
+      </w:r>
+      <w:proofErr w:type="spellStart"/>
+      <w:r>
+        <w:rPr>
+          <w:rFonts w:ascii="Verdana" w:eastAsia="Times New Roman" w:hAnsi="Verdana" w:cs="Times New Roman"/>
+          <w:color w:val="000000"/>
+          <w:sz w:val="20"/>
+          <w:szCs w:val="27"/>
+          <w:lang w:eastAsia="hr-HR"/>
+        </w:rPr>
+        <w:t>urona</w:t>
+      </w:r>
+      <w:proofErr w:type="spellEnd"/>
+      <w:r>
+        <w:rPr>
+          <w:rFonts w:ascii="Verdana" w:eastAsia="Times New Roman" w:hAnsi="Verdana" w:cs="Times New Roman"/>
+          <w:color w:val="000000"/>
+          <w:sz w:val="20"/>
+          <w:szCs w:val="27"/>
+          <w:lang w:eastAsia="hr-HR"/>
+        </w:rPr>
+        <w:t xml:space="preserve"> (može biti istog dana ili prije roka za vraćanje opreme) tada mu se za tu opremu produljuje rok vraćanja (ne može biti ranije od postojećeg roka). Za opremu koja mu nedostaje potrebno je obaviti zaduženje s rokom kao i kod opreme koju je ranije zadužio.</w:t>
+      </w:r>
+    </w:p>
+    <w:p>
+      <w:pPr>
+        <w:shd w:val="clear" w:color="auto" w:fill="FFFFFF"/>
+        <w:spacing w:after="0" w:line="240" w:lineRule="auto"/>
+        <w:rPr>
+          <w:rFonts w:ascii="Verdana" w:eastAsia="Times New Roman" w:hAnsi="Verdana" w:cs="Times New Roman"/>
+          <w:color w:val="000000"/>
+          <w:sz w:val="14"/>
+          <w:szCs w:val="20"/>
+          <w:lang w:eastAsia="hr-HR"/>
+        </w:rPr>
+      </w:pPr>
+      <w:r>
+        <w:rPr>
+          <w:rFonts w:ascii="Verdana" w:eastAsia="Times New Roman" w:hAnsi="Verdana" w:cs="Times New Roman"/>
+          <w:color w:val="000000"/>
+          <w:sz w:val="20"/>
+          <w:szCs w:val="27"/>
+          <w:lang w:eastAsia="hr-HR"/>
+        </w:rPr>
+        <w:t xml:space="preserve">Nakon svakog </w:t>
+      </w:r>
+      <w:proofErr w:type="spellStart"/>
+      <w:r>
+        <w:rPr>
+          <w:rFonts w:ascii="Verdana" w:eastAsia="Times New Roman" w:hAnsi="Verdana" w:cs="Times New Roman"/>
+          <w:color w:val="000000"/>
+          <w:sz w:val="20"/>
+          <w:szCs w:val="27"/>
+          <w:lang w:eastAsia="hr-HR"/>
+        </w:rPr>
+        <w:t>urona</w:t>
+      </w:r>
+      <w:proofErr w:type="spellEnd"/>
+      <w:r>
+        <w:rPr>
+          <w:rFonts w:ascii="Verdana" w:eastAsia="Times New Roman" w:hAnsi="Verdana" w:cs="Times New Roman"/>
+          <w:color w:val="000000"/>
+          <w:sz w:val="20"/>
+          <w:szCs w:val="27"/>
+          <w:lang w:eastAsia="hr-HR"/>
+        </w:rPr>
+        <w:t xml:space="preserve"> potrebno je ispisati brojčano stanje opreme. Isto i kod svakog vraćanje opreme od pojedinog ronioca.</w:t>
+      </w:r>
     </w:p>
     <w:sectPr>
       <w:pgSz w:w="11906" w:h="16838"/>

</xml_diff>